<commit_message>
Adding bit manipulation functions.
</commit_message>
<xml_diff>
--- a/TechnicalDataPackage/LumCSDKNotes.docx
+++ b/TechnicalDataPackage/LumCSDKNotes.docx
@@ -136,23 +136,7 @@
         </w:numPr>
       </w:pPr>
       <w:r>
-        <w:t>Create .</w:t>
-      </w:r>
-      <w:proofErr w:type="spellStart"/>
-      <w:r>
-        <w:t>cpp</w:t>
-      </w:r>
-      <w:proofErr w:type="spellEnd"/>
-      <w:r>
-        <w:t xml:space="preserve"> and .h files in the '</w:t>
-      </w:r>
-      <w:proofErr w:type="spellStart"/>
-      <w:r>
-        <w:t>src</w:t>
-      </w:r>
-      <w:proofErr w:type="spellEnd"/>
-      <w:r>
-        <w:t>' folder</w:t>
+        <w:t>Create .cpp and .h files in the 'src' folder</w:t>
       </w:r>
     </w:p>
     <w:p>
@@ -164,15 +148,31 @@
         </w:numPr>
       </w:pPr>
       <w:r>
-        <w:t>Right click on project &gt; Add Existing Items &gt; select files from the '</w:t>
-      </w:r>
-      <w:proofErr w:type="spellStart"/>
-      <w:r>
-        <w:t>src</w:t>
-      </w:r>
-      <w:proofErr w:type="spellEnd"/>
-      <w:r>
-        <w:t>' folder</w:t>
+        <w:t>Right click on project &gt; Add Existing Items &gt; select files from the 'src' folder</w:t>
+      </w:r>
+    </w:p>
+    <w:p>
+      <w:pPr>
+        <w:pStyle w:val="NoSpacing"/>
+        <w:numPr>
+          <w:ilvl w:val="0"/>
+          <w:numId w:val="4"/>
+        </w:numPr>
+      </w:pPr>
+      <w:r>
+        <w:t>Update project properties</w:t>
+      </w:r>
+    </w:p>
+    <w:p>
+      <w:pPr>
+        <w:pStyle w:val="NoSpacing"/>
+        <w:numPr>
+          <w:ilvl w:val="1"/>
+          <w:numId w:val="4"/>
+        </w:numPr>
+      </w:pPr>
+      <w:r>
+        <w:t>C/C++ &gt; General &gt; Additional Include Directories</w:t>
       </w:r>
     </w:p>
     <w:p>
@@ -197,7 +197,185 @@
         </w:numPr>
       </w:pPr>
       <w:r>
-        <w:t>d</w:t>
+        <w:t>Right click on solution &gt; Add new project</w:t>
+      </w:r>
+    </w:p>
+    <w:p>
+      <w:pPr>
+        <w:pStyle w:val="NoSpacing"/>
+        <w:numPr>
+          <w:ilvl w:val="0"/>
+          <w:numId w:val="5"/>
+        </w:numPr>
+      </w:pPr>
+      <w:r>
+        <w:t>Select ‘Native Unit Test Project’ &gt; name and create project.</w:t>
+      </w:r>
+    </w:p>
+    <w:p>
+      <w:pPr>
+        <w:pStyle w:val="NoSpacing"/>
+        <w:numPr>
+          <w:ilvl w:val="1"/>
+          <w:numId w:val="5"/>
+        </w:numPr>
+      </w:pPr>
+      <w:r>
+        <w:t xml:space="preserve">After building project these tests should appear in the ‘Test Explorer’ (see </w:t>
+      </w:r>
+      <w:r>
+        <w:fldChar w:fldCharType="begin"/>
+      </w:r>
+      <w:r>
+        <w:instrText xml:space="preserve"> REF _Ref184404362 \h </w:instrText>
+      </w:r>
+      <w:r>
+        <w:fldChar w:fldCharType="separate"/>
+      </w:r>
+      <w:r>
+        <w:t xml:space="preserve">Figure </w:t>
+      </w:r>
+      <w:r>
+        <w:rPr>
+          <w:noProof/>
+        </w:rPr>
+        <w:t>1</w:t>
+      </w:r>
+      <w:r>
+        <w:fldChar w:fldCharType="end"/>
+      </w:r>
+      <w:r>
+        <w:t>).</w:t>
+      </w:r>
+    </w:p>
+    <w:p>
+      <w:pPr>
+        <w:pStyle w:val="NoSpacing"/>
+        <w:numPr>
+          <w:ilvl w:val="0"/>
+          <w:numId w:val="5"/>
+        </w:numPr>
+      </w:pPr>
+      <w:r>
+        <w:t>Add project reference</w:t>
+      </w:r>
+      <w:r>
+        <w:t xml:space="preserve"> (see </w:t>
+      </w:r>
+      <w:r>
+        <w:fldChar w:fldCharType="begin"/>
+      </w:r>
+      <w:r>
+        <w:instrText xml:space="preserve"> REF _Ref184404998 \h </w:instrText>
+      </w:r>
+      <w:r>
+        <w:fldChar w:fldCharType="separate"/>
+      </w:r>
+      <w:r>
+        <w:t xml:space="preserve">Figure </w:t>
+      </w:r>
+      <w:r>
+        <w:rPr>
+          <w:noProof/>
+        </w:rPr>
+        <w:t>2</w:t>
+      </w:r>
+      <w:r>
+        <w:fldChar w:fldCharType="end"/>
+      </w:r>
+      <w:r>
+        <w:t>).</w:t>
+      </w:r>
+    </w:p>
+    <w:p>
+      <w:pPr>
+        <w:pStyle w:val="Heading1"/>
+      </w:pPr>
+      <w:r>
+        <w:t>Unit Testing</w:t>
+      </w:r>
+    </w:p>
+    <w:p>
+      <w:pPr>
+        <w:pStyle w:val="NoSpacing"/>
+        <w:numPr>
+          <w:ilvl w:val="0"/>
+          <w:numId w:val="6"/>
+        </w:numPr>
+      </w:pPr>
+      <w:r>
+        <w:t>Open Test Explorer</w:t>
+      </w:r>
+    </w:p>
+    <w:p>
+      <w:pPr>
+        <w:pStyle w:val="NoSpacing"/>
+      </w:pPr>
+    </w:p>
+    <w:p>
+      <w:pPr>
+        <w:pStyle w:val="NoSpacing"/>
+        <w:keepNext/>
+        <w:jc w:val="center"/>
+      </w:pPr>
+      <w:r>
+        <w:drawing>
+          <wp:inline distT="0" distB="0" distL="0" distR="0" wp14:anchorId="0FB59587" wp14:editId="3E372D4B">
+            <wp:extent cx="3486637" cy="2124371"/>
+            <wp:effectExtent l="0" t="0" r="0" b="0"/>
+            <wp:docPr id="1319538890" name="Picture 1" descr="A screenshot of a computer&#10;&#10;Description automatically generated"/>
+            <wp:cNvGraphicFramePr>
+              <a:graphicFrameLocks xmlns:a="http://schemas.openxmlformats.org/drawingml/2006/main" noChangeAspect="1"/>
+            </wp:cNvGraphicFramePr>
+            <a:graphic xmlns:a="http://schemas.openxmlformats.org/drawingml/2006/main">
+              <a:graphicData uri="http://schemas.openxmlformats.org/drawingml/2006/picture">
+                <pic:pic xmlns:pic="http://schemas.openxmlformats.org/drawingml/2006/picture">
+                  <pic:nvPicPr>
+                    <pic:cNvPr id="1319538890" name="Picture 1" descr="A screenshot of a computer&#10;&#10;Description automatically generated"/>
+                    <pic:cNvPicPr/>
+                  </pic:nvPicPr>
+                  <pic:blipFill>
+                    <a:blip r:embed="rId5"/>
+                    <a:stretch>
+                      <a:fillRect/>
+                    </a:stretch>
+                  </pic:blipFill>
+                  <pic:spPr>
+                    <a:xfrm>
+                      <a:off x="0" y="0"/>
+                      <a:ext cx="3486637" cy="2124371"/>
+                    </a:xfrm>
+                    <a:prstGeom prst="rect">
+                      <a:avLst/>
+                    </a:prstGeom>
+                  </pic:spPr>
+                </pic:pic>
+              </a:graphicData>
+            </a:graphic>
+          </wp:inline>
+        </w:drawing>
+      </w:r>
+    </w:p>
+    <w:p>
+      <w:pPr>
+        <w:pStyle w:val="Caption"/>
+        <w:jc w:val="center"/>
+      </w:pPr>
+      <w:bookmarkStart w:id="0" w:name="_Ref184404362"/>
+      <w:r>
+        <w:t xml:space="preserve">Figure </w:t>
+      </w:r>
+      <w:fldSimple w:instr=" SEQ Figure \* ARABIC ">
+        <w:r>
+          <w:rPr>
+            <w:noProof/>
+          </w:rPr>
+          <w:t>1</w:t>
+        </w:r>
+      </w:fldSimple>
+      <w:bookmarkEnd w:id="0"/>
+      <w:r>
+        <w:t>:  Test Explorer.</w:t>
       </w:r>
     </w:p>
     <w:p>
@@ -217,17 +395,7 @@
         </w:numPr>
       </w:pPr>
       <w:r>
-        <w:t>Note that the '</w:t>
-      </w:r>
-      <w:proofErr w:type="spellStart"/>
-      <w:proofErr w:type="gramStart"/>
-      <w:r>
-        <w:t>library.properties</w:t>
-      </w:r>
-      <w:proofErr w:type="spellEnd"/>
-      <w:proofErr w:type="gramEnd"/>
-      <w:r>
-        <w:t>' file was included to allow this SDK to be used/included within the Arduino IDE.</w:t>
+        <w:t>Note that the 'library.properties' file was included to allow this SDK to be used/included within the Arduino IDE.</w:t>
       </w:r>
     </w:p>
     <w:p>
@@ -235,6 +403,7 @@
         <w:pStyle w:val="Heading1"/>
       </w:pPr>
       <w:r>
+        <w:lastRenderedPageBreak/>
         <w:t>Trouble</w:t>
       </w:r>
       <w:r>
@@ -282,15 +451,7 @@
         <w:t xml:space="preserve">building a project, </w:t>
       </w:r>
       <w:r>
-        <w:t xml:space="preserve">you encounter an error </w:t>
-      </w:r>
-      <w:proofErr w:type="gramStart"/>
-      <w:r>
-        <w:t>similar to</w:t>
-      </w:r>
-      <w:proofErr w:type="gramEnd"/>
-      <w:r>
-        <w:t xml:space="preserve"> that shown below</w:t>
+        <w:t>you encounter an error similar to that shown below</w:t>
       </w:r>
     </w:p>
     <w:p>
@@ -311,7 +472,7 @@
                     <pic:cNvPicPr/>
                   </pic:nvPicPr>
                   <pic:blipFill>
-                    <a:blip r:embed="rId5"/>
+                    <a:blip r:embed="rId6"/>
                     <a:stretch>
                       <a:fillRect/>
                     </a:stretch>
@@ -362,7 +523,6 @@
     </w:p>
     <w:p>
       <w:r>
-        <w:lastRenderedPageBreak/>
         <w:drawing>
           <wp:inline distT="0" distB="0" distL="0" distR="0" wp14:anchorId="1701984A" wp14:editId="43D54EA0">
             <wp:extent cx="5943600" cy="3348990"/>
@@ -379,7 +539,7 @@
                     <pic:cNvPicPr/>
                   </pic:nvPicPr>
                   <pic:blipFill>
-                    <a:blip r:embed="rId6"/>
+                    <a:blip r:embed="rId7"/>
                     <a:stretch>
                       <a:fillRect/>
                     </a:stretch>
@@ -401,6 +561,178 @@
       </w:r>
     </w:p>
     <w:p/>
+    <w:p>
+      <w:pPr>
+        <w:pStyle w:val="Heading2"/>
+      </w:pPr>
+      <w:r>
+        <w:t xml:space="preserve">Cannot compile due to </w:t>
+      </w:r>
+      <w:r>
+        <w:t>unresolved external symbol</w:t>
+      </w:r>
+    </w:p>
+    <w:p>
+      <w:r>
+        <w:rPr>
+          <w:b/>
+          <w:bCs/>
+        </w:rPr>
+        <w:t>Problem:</w:t>
+      </w:r>
+      <w:r>
+        <w:t xml:space="preserve"> </w:t>
+      </w:r>
+    </w:p>
+    <w:p>
+      <w:pPr>
+        <w:pStyle w:val="ListParagraph"/>
+        <w:numPr>
+          <w:ilvl w:val="0"/>
+          <w:numId w:val="1"/>
+        </w:numPr>
+      </w:pPr>
+      <w:r>
+        <w:t>When building a project, you encounter an error similar to that shown below</w:t>
+      </w:r>
+    </w:p>
+    <w:p/>
+    <w:p/>
+    <w:p>
+      <w:r>
+        <w:lastRenderedPageBreak/>
+        <w:drawing>
+          <wp:inline distT="0" distB="0" distL="0" distR="0" wp14:anchorId="5490040C" wp14:editId="7CEC0A12">
+            <wp:extent cx="5943600" cy="874395"/>
+            <wp:effectExtent l="0" t="0" r="0" b="1905"/>
+            <wp:docPr id="1919736765" name="Picture 1" descr="A screenshot of a computer&#10;&#10;Description automatically generated"/>
+            <wp:cNvGraphicFramePr>
+              <a:graphicFrameLocks xmlns:a="http://schemas.openxmlformats.org/drawingml/2006/main" noChangeAspect="1"/>
+            </wp:cNvGraphicFramePr>
+            <a:graphic xmlns:a="http://schemas.openxmlformats.org/drawingml/2006/main">
+              <a:graphicData uri="http://schemas.openxmlformats.org/drawingml/2006/picture">
+                <pic:pic xmlns:pic="http://schemas.openxmlformats.org/drawingml/2006/picture">
+                  <pic:nvPicPr>
+                    <pic:cNvPr id="1919736765" name="Picture 1" descr="A screenshot of a computer&#10;&#10;Description automatically generated"/>
+                    <pic:cNvPicPr/>
+                  </pic:nvPicPr>
+                  <pic:blipFill>
+                    <a:blip r:embed="rId8"/>
+                    <a:stretch>
+                      <a:fillRect/>
+                    </a:stretch>
+                  </pic:blipFill>
+                  <pic:spPr>
+                    <a:xfrm>
+                      <a:off x="0" y="0"/>
+                      <a:ext cx="5943600" cy="874395"/>
+                    </a:xfrm>
+                    <a:prstGeom prst="rect">
+                      <a:avLst/>
+                    </a:prstGeom>
+                  </pic:spPr>
+                </pic:pic>
+              </a:graphicData>
+            </a:graphic>
+          </wp:inline>
+        </w:drawing>
+      </w:r>
+    </w:p>
+    <w:p/>
+    <w:p>
+      <w:pPr>
+        <w:rPr>
+          <w:b/>
+          <w:bCs/>
+        </w:rPr>
+      </w:pPr>
+      <w:r>
+        <w:rPr>
+          <w:b/>
+          <w:bCs/>
+        </w:rPr>
+        <w:t>Solution:</w:t>
+      </w:r>
+    </w:p>
+    <w:p>
+      <w:pPr>
+        <w:pStyle w:val="ListParagraph"/>
+        <w:numPr>
+          <w:ilvl w:val="0"/>
+          <w:numId w:val="1"/>
+        </w:numPr>
+      </w:pPr>
+      <w:r>
+        <w:t>Add project references</w:t>
+      </w:r>
+      <w:r>
+        <w:t>.</w:t>
+      </w:r>
+    </w:p>
+    <w:p>
+      <w:pPr>
+        <w:keepNext/>
+      </w:pPr>
+      <w:r>
+        <w:drawing>
+          <wp:inline distT="0" distB="0" distL="0" distR="0" wp14:anchorId="03B28CC0" wp14:editId="0899B3D6">
+            <wp:extent cx="5943600" cy="1172210"/>
+            <wp:effectExtent l="0" t="0" r="0" b="8890"/>
+            <wp:docPr id="610989125" name="Picture 1" descr="A screenshot of a computer&#10;&#10;Description automatically generated"/>
+            <wp:cNvGraphicFramePr>
+              <a:graphicFrameLocks xmlns:a="http://schemas.openxmlformats.org/drawingml/2006/main" noChangeAspect="1"/>
+            </wp:cNvGraphicFramePr>
+            <a:graphic xmlns:a="http://schemas.openxmlformats.org/drawingml/2006/main">
+              <a:graphicData uri="http://schemas.openxmlformats.org/drawingml/2006/picture">
+                <pic:pic xmlns:pic="http://schemas.openxmlformats.org/drawingml/2006/picture">
+                  <pic:nvPicPr>
+                    <pic:cNvPr id="610989125" name="Picture 1" descr="A screenshot of a computer&#10;&#10;Description automatically generated"/>
+                    <pic:cNvPicPr/>
+                  </pic:nvPicPr>
+                  <pic:blipFill>
+                    <a:blip r:embed="rId9"/>
+                    <a:stretch>
+                      <a:fillRect/>
+                    </a:stretch>
+                  </pic:blipFill>
+                  <pic:spPr>
+                    <a:xfrm>
+                      <a:off x="0" y="0"/>
+                      <a:ext cx="5943600" cy="1172210"/>
+                    </a:xfrm>
+                    <a:prstGeom prst="rect">
+                      <a:avLst/>
+                    </a:prstGeom>
+                  </pic:spPr>
+                </pic:pic>
+              </a:graphicData>
+            </a:graphic>
+          </wp:inline>
+        </w:drawing>
+      </w:r>
+    </w:p>
+    <w:p>
+      <w:pPr>
+        <w:pStyle w:val="Caption"/>
+        <w:jc w:val="center"/>
+      </w:pPr>
+      <w:bookmarkStart w:id="1" w:name="_Ref184404998"/>
+      <w:r>
+        <w:t xml:space="preserve">Figure </w:t>
+      </w:r>
+      <w:fldSimple w:instr=" SEQ Figure \* ARABIC ">
+        <w:r>
+          <w:rPr>
+            <w:noProof/>
+          </w:rPr>
+          <w:t>2</w:t>
+        </w:r>
+      </w:fldSimple>
+      <w:bookmarkEnd w:id="1"/>
+      <w:r>
+        <w:t>:  Adding a project reference.</w:t>
+      </w:r>
+    </w:p>
     <w:sectPr>
       <w:pgSz w:w="12240" w:h="15840"/>
       <w:pgMar w:top="1440" w:right="1440" w:bottom="1440" w:left="1440" w:header="720" w:footer="720" w:gutter="0"/>
@@ -640,6 +972,119 @@
     </w:lvl>
   </w:abstractNum>
   <w:abstractNum w:abstractNumId="2" w15:restartNumberingAfterBreak="0">
+    <w:nsid w:val="281A1918"/>
+    <w:multiLevelType w:val="hybridMultilevel"/>
+    <w:tmpl w:val="4BD8EB02"/>
+    <w:lvl w:ilvl="0" w:tplc="0409000F">
+      <w:start w:val="1"/>
+      <w:numFmt w:val="decimal"/>
+      <w:lvlText w:val="%1."/>
+      <w:lvlJc w:val="left"/>
+      <w:pPr>
+        <w:ind w:left="720" w:hanging="360"/>
+      </w:pPr>
+      <w:rPr>
+        <w:rFonts w:hint="default"/>
+      </w:rPr>
+    </w:lvl>
+    <w:lvl w:ilvl="1" w:tplc="FFFFFFFF" w:tentative="1">
+      <w:start w:val="1"/>
+      <w:numFmt w:val="bullet"/>
+      <w:lvlText w:val="o"/>
+      <w:lvlJc w:val="left"/>
+      <w:pPr>
+        <w:ind w:left="1440" w:hanging="360"/>
+      </w:pPr>
+      <w:rPr>
+        <w:rFonts w:ascii="Courier New" w:hAnsi="Courier New" w:cs="Courier New" w:hint="default"/>
+      </w:rPr>
+    </w:lvl>
+    <w:lvl w:ilvl="2" w:tplc="FFFFFFFF" w:tentative="1">
+      <w:start w:val="1"/>
+      <w:numFmt w:val="bullet"/>
+      <w:lvlText w:val=""/>
+      <w:lvlJc w:val="left"/>
+      <w:pPr>
+        <w:ind w:left="2160" w:hanging="360"/>
+      </w:pPr>
+      <w:rPr>
+        <w:rFonts w:ascii="Wingdings" w:hAnsi="Wingdings" w:hint="default"/>
+      </w:rPr>
+    </w:lvl>
+    <w:lvl w:ilvl="3" w:tplc="FFFFFFFF" w:tentative="1">
+      <w:start w:val="1"/>
+      <w:numFmt w:val="bullet"/>
+      <w:lvlText w:val=""/>
+      <w:lvlJc w:val="left"/>
+      <w:pPr>
+        <w:ind w:left="2880" w:hanging="360"/>
+      </w:pPr>
+      <w:rPr>
+        <w:rFonts w:ascii="Symbol" w:hAnsi="Symbol" w:hint="default"/>
+      </w:rPr>
+    </w:lvl>
+    <w:lvl w:ilvl="4" w:tplc="FFFFFFFF" w:tentative="1">
+      <w:start w:val="1"/>
+      <w:numFmt w:val="bullet"/>
+      <w:lvlText w:val="o"/>
+      <w:lvlJc w:val="left"/>
+      <w:pPr>
+        <w:ind w:left="3600" w:hanging="360"/>
+      </w:pPr>
+      <w:rPr>
+        <w:rFonts w:ascii="Courier New" w:hAnsi="Courier New" w:cs="Courier New" w:hint="default"/>
+      </w:rPr>
+    </w:lvl>
+    <w:lvl w:ilvl="5" w:tplc="FFFFFFFF" w:tentative="1">
+      <w:start w:val="1"/>
+      <w:numFmt w:val="bullet"/>
+      <w:lvlText w:val=""/>
+      <w:lvlJc w:val="left"/>
+      <w:pPr>
+        <w:ind w:left="4320" w:hanging="360"/>
+      </w:pPr>
+      <w:rPr>
+        <w:rFonts w:ascii="Wingdings" w:hAnsi="Wingdings" w:hint="default"/>
+      </w:rPr>
+    </w:lvl>
+    <w:lvl w:ilvl="6" w:tplc="FFFFFFFF" w:tentative="1">
+      <w:start w:val="1"/>
+      <w:numFmt w:val="bullet"/>
+      <w:lvlText w:val=""/>
+      <w:lvlJc w:val="left"/>
+      <w:pPr>
+        <w:ind w:left="5040" w:hanging="360"/>
+      </w:pPr>
+      <w:rPr>
+        <w:rFonts w:ascii="Symbol" w:hAnsi="Symbol" w:hint="default"/>
+      </w:rPr>
+    </w:lvl>
+    <w:lvl w:ilvl="7" w:tplc="FFFFFFFF" w:tentative="1">
+      <w:start w:val="1"/>
+      <w:numFmt w:val="bullet"/>
+      <w:lvlText w:val="o"/>
+      <w:lvlJc w:val="left"/>
+      <w:pPr>
+        <w:ind w:left="5760" w:hanging="360"/>
+      </w:pPr>
+      <w:rPr>
+        <w:rFonts w:ascii="Courier New" w:hAnsi="Courier New" w:cs="Courier New" w:hint="default"/>
+      </w:rPr>
+    </w:lvl>
+    <w:lvl w:ilvl="8" w:tplc="FFFFFFFF" w:tentative="1">
+      <w:start w:val="1"/>
+      <w:numFmt w:val="bullet"/>
+      <w:lvlText w:val=""/>
+      <w:lvlJc w:val="left"/>
+      <w:pPr>
+        <w:ind w:left="6480" w:hanging="360"/>
+      </w:pPr>
+      <w:rPr>
+        <w:rFonts w:ascii="Wingdings" w:hAnsi="Wingdings" w:hint="default"/>
+      </w:rPr>
+    </w:lvl>
+  </w:abstractNum>
+  <w:abstractNum w:abstractNumId="3" w15:restartNumberingAfterBreak="0">
     <w:nsid w:val="48D97489"/>
     <w:multiLevelType w:val="hybridMultilevel"/>
     <w:tmpl w:val="02C0EF74"/>
@@ -652,7 +1097,7 @@
         <w:ind w:left="720" w:hanging="360"/>
       </w:pPr>
     </w:lvl>
-    <w:lvl w:ilvl="1" w:tplc="04090019" w:tentative="1">
+    <w:lvl w:ilvl="1" w:tplc="04090019">
       <w:start w:val="1"/>
       <w:numFmt w:val="lowerLetter"/>
       <w:lvlText w:val="%2."/>
@@ -725,7 +1170,7 @@
       </w:pPr>
     </w:lvl>
   </w:abstractNum>
-  <w:abstractNum w:abstractNumId="3" w15:restartNumberingAfterBreak="0">
+  <w:abstractNum w:abstractNumId="4" w15:restartNumberingAfterBreak="0">
     <w:nsid w:val="51114A35"/>
     <w:multiLevelType w:val="hybridMultilevel"/>
     <w:tmpl w:val="3C143F94"/>
@@ -838,10 +1283,10 @@
       </w:rPr>
     </w:lvl>
   </w:abstractNum>
-  <w:abstractNum w:abstractNumId="4" w15:restartNumberingAfterBreak="0">
+  <w:abstractNum w:abstractNumId="5" w15:restartNumberingAfterBreak="0">
     <w:nsid w:val="70B4699F"/>
     <w:multiLevelType w:val="hybridMultilevel"/>
-    <w:tmpl w:val="9BDE1488"/>
+    <w:tmpl w:val="1FE4B216"/>
     <w:lvl w:ilvl="0" w:tplc="0409000F">
       <w:start w:val="1"/>
       <w:numFmt w:val="decimal"/>
@@ -851,7 +1296,7 @@
         <w:ind w:left="720" w:hanging="360"/>
       </w:pPr>
     </w:lvl>
-    <w:lvl w:ilvl="1" w:tplc="04090019" w:tentative="1">
+    <w:lvl w:ilvl="1" w:tplc="04090019">
       <w:start w:val="1"/>
       <w:numFmt w:val="lowerLetter"/>
       <w:lvlText w:val="%2."/>
@@ -922,6 +1367,232 @@
       <w:pPr>
         <w:ind w:left="6480" w:hanging="180"/>
       </w:pPr>
+    </w:lvl>
+  </w:abstractNum>
+  <w:abstractNum w:abstractNumId="6" w15:restartNumberingAfterBreak="0">
+    <w:nsid w:val="75B271DB"/>
+    <w:multiLevelType w:val="hybridMultilevel"/>
+    <w:tmpl w:val="478E97F4"/>
+    <w:lvl w:ilvl="0" w:tplc="04090001">
+      <w:start w:val="1"/>
+      <w:numFmt w:val="bullet"/>
+      <w:lvlText w:val=""/>
+      <w:lvlJc w:val="left"/>
+      <w:pPr>
+        <w:ind w:left="720" w:hanging="360"/>
+      </w:pPr>
+      <w:rPr>
+        <w:rFonts w:ascii="Symbol" w:hAnsi="Symbol" w:hint="default"/>
+      </w:rPr>
+    </w:lvl>
+    <w:lvl w:ilvl="1" w:tplc="04090003" w:tentative="1">
+      <w:start w:val="1"/>
+      <w:numFmt w:val="bullet"/>
+      <w:lvlText w:val="o"/>
+      <w:lvlJc w:val="left"/>
+      <w:pPr>
+        <w:ind w:left="1440" w:hanging="360"/>
+      </w:pPr>
+      <w:rPr>
+        <w:rFonts w:ascii="Courier New" w:hAnsi="Courier New" w:cs="Courier New" w:hint="default"/>
+      </w:rPr>
+    </w:lvl>
+    <w:lvl w:ilvl="2" w:tplc="04090005" w:tentative="1">
+      <w:start w:val="1"/>
+      <w:numFmt w:val="bullet"/>
+      <w:lvlText w:val=""/>
+      <w:lvlJc w:val="left"/>
+      <w:pPr>
+        <w:ind w:left="2160" w:hanging="360"/>
+      </w:pPr>
+      <w:rPr>
+        <w:rFonts w:ascii="Wingdings" w:hAnsi="Wingdings" w:hint="default"/>
+      </w:rPr>
+    </w:lvl>
+    <w:lvl w:ilvl="3" w:tplc="04090001" w:tentative="1">
+      <w:start w:val="1"/>
+      <w:numFmt w:val="bullet"/>
+      <w:lvlText w:val=""/>
+      <w:lvlJc w:val="left"/>
+      <w:pPr>
+        <w:ind w:left="2880" w:hanging="360"/>
+      </w:pPr>
+      <w:rPr>
+        <w:rFonts w:ascii="Symbol" w:hAnsi="Symbol" w:hint="default"/>
+      </w:rPr>
+    </w:lvl>
+    <w:lvl w:ilvl="4" w:tplc="04090003" w:tentative="1">
+      <w:start w:val="1"/>
+      <w:numFmt w:val="bullet"/>
+      <w:lvlText w:val="o"/>
+      <w:lvlJc w:val="left"/>
+      <w:pPr>
+        <w:ind w:left="3600" w:hanging="360"/>
+      </w:pPr>
+      <w:rPr>
+        <w:rFonts w:ascii="Courier New" w:hAnsi="Courier New" w:cs="Courier New" w:hint="default"/>
+      </w:rPr>
+    </w:lvl>
+    <w:lvl w:ilvl="5" w:tplc="04090005" w:tentative="1">
+      <w:start w:val="1"/>
+      <w:numFmt w:val="bullet"/>
+      <w:lvlText w:val=""/>
+      <w:lvlJc w:val="left"/>
+      <w:pPr>
+        <w:ind w:left="4320" w:hanging="360"/>
+      </w:pPr>
+      <w:rPr>
+        <w:rFonts w:ascii="Wingdings" w:hAnsi="Wingdings" w:hint="default"/>
+      </w:rPr>
+    </w:lvl>
+    <w:lvl w:ilvl="6" w:tplc="04090001" w:tentative="1">
+      <w:start w:val="1"/>
+      <w:numFmt w:val="bullet"/>
+      <w:lvlText w:val=""/>
+      <w:lvlJc w:val="left"/>
+      <w:pPr>
+        <w:ind w:left="5040" w:hanging="360"/>
+      </w:pPr>
+      <w:rPr>
+        <w:rFonts w:ascii="Symbol" w:hAnsi="Symbol" w:hint="default"/>
+      </w:rPr>
+    </w:lvl>
+    <w:lvl w:ilvl="7" w:tplc="04090003" w:tentative="1">
+      <w:start w:val="1"/>
+      <w:numFmt w:val="bullet"/>
+      <w:lvlText w:val="o"/>
+      <w:lvlJc w:val="left"/>
+      <w:pPr>
+        <w:ind w:left="5760" w:hanging="360"/>
+      </w:pPr>
+      <w:rPr>
+        <w:rFonts w:ascii="Courier New" w:hAnsi="Courier New" w:cs="Courier New" w:hint="default"/>
+      </w:rPr>
+    </w:lvl>
+    <w:lvl w:ilvl="8" w:tplc="04090005" w:tentative="1">
+      <w:start w:val="1"/>
+      <w:numFmt w:val="bullet"/>
+      <w:lvlText w:val=""/>
+      <w:lvlJc w:val="left"/>
+      <w:pPr>
+        <w:ind w:left="6480" w:hanging="360"/>
+      </w:pPr>
+      <w:rPr>
+        <w:rFonts w:ascii="Wingdings" w:hAnsi="Wingdings" w:hint="default"/>
+      </w:rPr>
+    </w:lvl>
+  </w:abstractNum>
+  <w:abstractNum w:abstractNumId="7" w15:restartNumberingAfterBreak="0">
+    <w:nsid w:val="7EDE5F9D"/>
+    <w:multiLevelType w:val="hybridMultilevel"/>
+    <w:tmpl w:val="95E888F0"/>
+    <w:lvl w:ilvl="0" w:tplc="04090001">
+      <w:start w:val="1"/>
+      <w:numFmt w:val="bullet"/>
+      <w:lvlText w:val=""/>
+      <w:lvlJc w:val="left"/>
+      <w:pPr>
+        <w:ind w:left="720" w:hanging="360"/>
+      </w:pPr>
+      <w:rPr>
+        <w:rFonts w:ascii="Symbol" w:hAnsi="Symbol" w:hint="default"/>
+      </w:rPr>
+    </w:lvl>
+    <w:lvl w:ilvl="1" w:tplc="04090003" w:tentative="1">
+      <w:start w:val="1"/>
+      <w:numFmt w:val="bullet"/>
+      <w:lvlText w:val="o"/>
+      <w:lvlJc w:val="left"/>
+      <w:pPr>
+        <w:ind w:left="1440" w:hanging="360"/>
+      </w:pPr>
+      <w:rPr>
+        <w:rFonts w:ascii="Courier New" w:hAnsi="Courier New" w:cs="Courier New" w:hint="default"/>
+      </w:rPr>
+    </w:lvl>
+    <w:lvl w:ilvl="2" w:tplc="04090005" w:tentative="1">
+      <w:start w:val="1"/>
+      <w:numFmt w:val="bullet"/>
+      <w:lvlText w:val=""/>
+      <w:lvlJc w:val="left"/>
+      <w:pPr>
+        <w:ind w:left="2160" w:hanging="360"/>
+      </w:pPr>
+      <w:rPr>
+        <w:rFonts w:ascii="Wingdings" w:hAnsi="Wingdings" w:hint="default"/>
+      </w:rPr>
+    </w:lvl>
+    <w:lvl w:ilvl="3" w:tplc="04090001" w:tentative="1">
+      <w:start w:val="1"/>
+      <w:numFmt w:val="bullet"/>
+      <w:lvlText w:val=""/>
+      <w:lvlJc w:val="left"/>
+      <w:pPr>
+        <w:ind w:left="2880" w:hanging="360"/>
+      </w:pPr>
+      <w:rPr>
+        <w:rFonts w:ascii="Symbol" w:hAnsi="Symbol" w:hint="default"/>
+      </w:rPr>
+    </w:lvl>
+    <w:lvl w:ilvl="4" w:tplc="04090003" w:tentative="1">
+      <w:start w:val="1"/>
+      <w:numFmt w:val="bullet"/>
+      <w:lvlText w:val="o"/>
+      <w:lvlJc w:val="left"/>
+      <w:pPr>
+        <w:ind w:left="3600" w:hanging="360"/>
+      </w:pPr>
+      <w:rPr>
+        <w:rFonts w:ascii="Courier New" w:hAnsi="Courier New" w:cs="Courier New" w:hint="default"/>
+      </w:rPr>
+    </w:lvl>
+    <w:lvl w:ilvl="5" w:tplc="04090005" w:tentative="1">
+      <w:start w:val="1"/>
+      <w:numFmt w:val="bullet"/>
+      <w:lvlText w:val=""/>
+      <w:lvlJc w:val="left"/>
+      <w:pPr>
+        <w:ind w:left="4320" w:hanging="360"/>
+      </w:pPr>
+      <w:rPr>
+        <w:rFonts w:ascii="Wingdings" w:hAnsi="Wingdings" w:hint="default"/>
+      </w:rPr>
+    </w:lvl>
+    <w:lvl w:ilvl="6" w:tplc="04090001" w:tentative="1">
+      <w:start w:val="1"/>
+      <w:numFmt w:val="bullet"/>
+      <w:lvlText w:val=""/>
+      <w:lvlJc w:val="left"/>
+      <w:pPr>
+        <w:ind w:left="5040" w:hanging="360"/>
+      </w:pPr>
+      <w:rPr>
+        <w:rFonts w:ascii="Symbol" w:hAnsi="Symbol" w:hint="default"/>
+      </w:rPr>
+    </w:lvl>
+    <w:lvl w:ilvl="7" w:tplc="04090003" w:tentative="1">
+      <w:start w:val="1"/>
+      <w:numFmt w:val="bullet"/>
+      <w:lvlText w:val="o"/>
+      <w:lvlJc w:val="left"/>
+      <w:pPr>
+        <w:ind w:left="5760" w:hanging="360"/>
+      </w:pPr>
+      <w:rPr>
+        <w:rFonts w:ascii="Courier New" w:hAnsi="Courier New" w:cs="Courier New" w:hint="default"/>
+      </w:rPr>
+    </w:lvl>
+    <w:lvl w:ilvl="8" w:tplc="04090005" w:tentative="1">
+      <w:start w:val="1"/>
+      <w:numFmt w:val="bullet"/>
+      <w:lvlText w:val=""/>
+      <w:lvlJc w:val="left"/>
+      <w:pPr>
+        <w:ind w:left="6480" w:hanging="360"/>
+      </w:pPr>
+      <w:rPr>
+        <w:rFonts w:ascii="Wingdings" w:hAnsi="Wingdings" w:hint="default"/>
+      </w:rPr>
     </w:lvl>
   </w:abstractNum>
   <w:num w:numId="1" w16cid:durableId="759060726">
@@ -931,13 +1602,22 @@
     <w:abstractNumId w:val="1"/>
   </w:num>
   <w:num w:numId="3" w16cid:durableId="956329142">
+    <w:abstractNumId w:val="4"/>
+  </w:num>
+  <w:num w:numId="4" w16cid:durableId="1942638175">
     <w:abstractNumId w:val="3"/>
   </w:num>
-  <w:num w:numId="4" w16cid:durableId="1942638175">
+  <w:num w:numId="5" w16cid:durableId="1165432802">
+    <w:abstractNumId w:val="5"/>
+  </w:num>
+  <w:num w:numId="6" w16cid:durableId="674958142">
+    <w:abstractNumId w:val="6"/>
+  </w:num>
+  <w:num w:numId="7" w16cid:durableId="1924483429">
+    <w:abstractNumId w:val="7"/>
+  </w:num>
+  <w:num w:numId="8" w16cid:durableId="1947954617">
     <w:abstractNumId w:val="2"/>
-  </w:num>
-  <w:num w:numId="5" w16cid:durableId="1165432802">
-    <w:abstractNumId w:val="4"/>
   </w:num>
 </w:numbering>
 </file>
@@ -1479,6 +2159,25 @@
       <w:spacing w:after="0" w:line="240" w:lineRule="auto"/>
     </w:pPr>
   </w:style>
+  <w:style w:type="paragraph" w:styleId="Caption">
+    <w:name w:val="caption"/>
+    <w:basedOn w:val="Normal"/>
+    <w:next w:val="Normal"/>
+    <w:uiPriority w:val="35"/>
+    <w:unhideWhenUsed/>
+    <w:qFormat/>
+    <w:rsid w:val="006247D9"/>
+    <w:pPr>
+      <w:spacing w:after="200" w:line="240" w:lineRule="auto"/>
+    </w:pPr>
+    <w:rPr>
+      <w:i/>
+      <w:iCs/>
+      <w:color w:val="44546A" w:themeColor="text2"/>
+      <w:sz w:val="18"/>
+      <w:szCs w:val="18"/>
+    </w:rPr>
+  </w:style>
 </w:styles>
 </file>
 

</xml_diff>